<commit_message>
Docx tests: rewrite mediabag tests.
This will allow us to test the whole mediabag (making sure, for example,
that images are added with the correct keys) instead of just individual
extracted images. We compare each entry in the media bag to an image
extracted on the fly from the docx. As a result, we only need one file
to test with.

The image in the current tests was also replaced with a smaller one.
</commit_message>
<xml_diff>
--- a/tests/docx.image.docx
+++ b/tests/docx.image.docx
@@ -1,29 +1,32 @@
 
 <file path=word/document.xml><?xml version="1.0" encoding="utf-8"?>
-<w:document xmlns:wpc="http://schemas.microsoft.com/office/word/2010/wordprocessingCanvas" xmlns:mo="http://schemas.microsoft.com/office/mac/office/2008/main" xmlns:mc="http://schemas.openxmlformats.org/markup-compatibility/2006" xmlns:mv="urn:schemas-microsoft-com:mac:vml" xmlns:o="urn:schemas-microsoft-com:office:office" xmlns:r="http://schemas.openxmlformats.org/officeDocument/2006/relationships" xmlns:m="http://schemas.openxmlformats.org/officeDocument/2006/math" xmlns:v="urn:schemas-microsoft-com:vml" xmlns:wp14="http://schemas.microsoft.com/office/word/2010/wordprocessingDrawing" xmlns:wp="http://schemas.openxmlformats.org/drawingml/2006/wordprocessingDrawing" xmlns:w10="urn:schemas-microsoft-com:office:word" xmlns:w="http://schemas.openxmlformats.org/wordprocessingml/2006/main" xmlns:w14="http://schemas.microsoft.com/office/word/2010/wordml" xmlns:wpg="http://schemas.microsoft.com/office/word/2010/wordprocessingGroup" xmlns:wpi="http://schemas.microsoft.com/office/word/2010/wordprocessingInk" xmlns:wne="http://schemas.microsoft.com/office/word/2006/wordml" xmlns:wps="http://schemas.microsoft.com/office/word/2010/wordprocessingShape" mc:Ignorable="w14 wp14">
+<w:document xmlns:wpc="http://schemas.microsoft.com/office/word/2010/wordprocessingCanvas" xmlns:mc="http://schemas.openxmlformats.org/markup-compatibility/2006" xmlns:o="urn:schemas-microsoft-com:office:office" xmlns:r="http://schemas.openxmlformats.org/officeDocument/2006/relationships" xmlns:m="http://schemas.openxmlformats.org/officeDocument/2006/math" xmlns:v="urn:schemas-microsoft-com:vml" xmlns:wp14="http://schemas.microsoft.com/office/word/2010/wordprocessingDrawing" xmlns:wp="http://schemas.openxmlformats.org/drawingml/2006/wordprocessingDrawing" xmlns:w10="urn:schemas-microsoft-com:office:word" xmlns:w="http://schemas.openxmlformats.org/wordprocessingml/2006/main" xmlns:w14="http://schemas.microsoft.com/office/word/2010/wordml" xmlns:wpg="http://schemas.microsoft.com/office/word/2010/wordprocessingGroup" xmlns:wpi="http://schemas.microsoft.com/office/word/2010/wordprocessingInk" xmlns:wne="http://schemas.microsoft.com/office/word/2006/wordml" xmlns:wps="http://schemas.microsoft.com/office/word/2010/wordprocessingShape" mc:Ignorable="w14 wp14">
   <w:body>
     <w:p>
-      <w:pPr>
-        <w:pStyle w:val="Heading2"/>
-      </w:pPr>
       <w:r>
-        <w:t>An image</w:t>
+        <w:rPr>
+          <w:rFonts w:hint="eastAsia"/>
+        </w:rPr>
+        <w:t>An image:</w:t>
       </w:r>
     </w:p>
     <w:p>
+      <w:r>
+        <w:rPr>
+          <w:rFonts w:hint="eastAsia"/>
+        </w:rPr>
+        <w:t xml:space="preserve"> </w:t>
+      </w:r>
       <w:bookmarkStart w:id="0" w:name="_GoBack"/>
-      <w:bookmarkEnd w:id="0"/>
-    </w:p>
-    <w:p>
       <w:r>
         <w:rPr>
           <w:noProof/>
         </w:rPr>
         <w:drawing>
-          <wp:inline distT="0" distB="0" distL="0" distR="0" wp14:anchorId="7F1251C6" wp14:editId="7CD822CB">
-            <wp:extent cx="2433955" cy="3657600"/>
-            <wp:effectExtent l="0" t="0" r="4445" b="0"/>
-            <wp:docPr id="1" name="Picture 1"/>
+          <wp:inline distT="0" distB="0" distL="0" distR="0">
+            <wp:extent cx="5943600" cy="5036820"/>
+            <wp:effectExtent l="0" t="0" r="0" b="0"/>
+            <wp:docPr id="2" name="Picture 2"/>
             <wp:cNvGraphicFramePr>
               <a:graphicFrameLocks xmlns:a="http://schemas.openxmlformats.org/drawingml/2006/main" noChangeAspect="1"/>
             </wp:cNvGraphicFramePr>
@@ -31,10 +34,8 @@
               <a:graphicData uri="http://schemas.openxmlformats.org/drawingml/2006/picture">
                 <pic:pic xmlns:pic="http://schemas.openxmlformats.org/drawingml/2006/picture">
                   <pic:nvPicPr>
-                    <pic:cNvPr id="0" name="Picture 1"/>
-                    <pic:cNvPicPr>
-                      <a:picLocks noChangeAspect="1" noChangeArrowheads="1"/>
-                    </pic:cNvPicPr>
+                    <pic:cNvPr id="0" name="VEN-virtual-enterprise-network-business-opportunities-small-fish_id799929_size485.jpg"/>
+                    <pic:cNvPicPr/>
                   </pic:nvPicPr>
                   <pic:blipFill>
                     <a:blip r:embed="rId5">
@@ -44,23 +45,18 @@
                         </a:ext>
                       </a:extLst>
                     </a:blip>
-                    <a:srcRect/>
                     <a:stretch>
                       <a:fillRect/>
                     </a:stretch>
                   </pic:blipFill>
-                  <pic:spPr bwMode="auto">
+                  <pic:spPr>
                     <a:xfrm>
                       <a:off x="0" y="0"/>
-                      <a:ext cx="2433955" cy="3657600"/>
+                      <a:ext cx="5943600" cy="5036820"/>
                     </a:xfrm>
                     <a:prstGeom prst="rect">
                       <a:avLst/>
                     </a:prstGeom>
-                    <a:noFill/>
-                    <a:ln>
-                      <a:noFill/>
-                    </a:ln>
                   </pic:spPr>
                 </pic:pic>
               </a:graphicData>
@@ -68,10 +64,11 @@
           </wp:inline>
         </w:drawing>
       </w:r>
+      <w:bookmarkEnd w:id="0"/>
     </w:p>
     <w:sectPr>
       <w:pgSz w:w="12240" w:h="15840"/>
-      <w:pgMar w:top="1440" w:right="1800" w:bottom="1440" w:left="1800" w:header="720" w:footer="720" w:gutter="0"/>
+      <w:pgMar w:top="1440" w:right="1440" w:bottom="1440" w:left="1440" w:header="720" w:footer="720" w:gutter="0"/>
       <w:cols w:space="720"/>
       <w:docGrid w:linePitch="360"/>
     </w:sectPr>
@@ -85,14 +82,18 @@
     <w:rPrDefault>
       <w:rPr>
         <w:rFonts w:asciiTheme="minorHAnsi" w:eastAsiaTheme="minorEastAsia" w:hAnsiTheme="minorHAnsi" w:cstheme="minorBidi"/>
-        <w:sz w:val="24"/>
-        <w:szCs w:val="24"/>
-        <w:lang w:val="en-US" w:eastAsia="en-US" w:bidi="ar-SA"/>
+        <w:sz w:val="22"/>
+        <w:szCs w:val="22"/>
+        <w:lang w:val="en-US" w:eastAsia="ja-JP" w:bidi="ar-SA"/>
       </w:rPr>
     </w:rPrDefault>
-    <w:pPrDefault/>
+    <w:pPrDefault>
+      <w:pPr>
+        <w:spacing w:after="200" w:line="276" w:lineRule="auto"/>
+      </w:pPr>
+    </w:pPrDefault>
   </w:docDefaults>
-  <w:latentStyles w:defLockedState="0" w:defUIPriority="99" w:defSemiHidden="1" w:defUnhideWhenUsed="1" w:defQFormat="0" w:count="276">
+  <w:latentStyles w:defLockedState="0" w:defUIPriority="99" w:defSemiHidden="1" w:defUnhideWhenUsed="1" w:defQFormat="0" w:count="267">
     <w:lsdException w:name="Normal" w:semiHidden="0" w:uiPriority="0" w:unhideWhenUsed="0" w:qFormat="1"/>
     <w:lsdException w:name="heading 1" w:semiHidden="0" w:uiPriority="9" w:unhideWhenUsed="0" w:qFormat="1"/>
     <w:lsdException w:name="heading 2" w:uiPriority="9" w:qFormat="1"/>
@@ -234,31 +235,6 @@
   <w:style w:type="paragraph" w:default="1" w:styleId="Normal">
     <w:name w:val="Normal"/>
     <w:qFormat/>
-    <w:rsid w:val="000928DE"/>
-  </w:style>
-  <w:style w:type="paragraph" w:styleId="Heading2">
-    <w:name w:val="heading 2"/>
-    <w:basedOn w:val="Normal"/>
-    <w:next w:val="Normal"/>
-    <w:link w:val="Heading2Char"/>
-    <w:uiPriority w:val="9"/>
-    <w:unhideWhenUsed/>
-    <w:qFormat/>
-    <w:rsid w:val="000928DE"/>
-    <w:pPr>
-      <w:keepNext/>
-      <w:keepLines/>
-      <w:spacing w:before="200"/>
-      <w:outlineLvl w:val="1"/>
-    </w:pPr>
-    <w:rPr>
-      <w:rFonts w:asciiTheme="majorHAnsi" w:eastAsiaTheme="majorEastAsia" w:hAnsiTheme="majorHAnsi" w:cstheme="majorBidi"/>
-      <w:b/>
-      <w:bCs/>
-      <w:color w:val="4F81BD" w:themeColor="accent1"/>
-      <w:sz w:val="26"/>
-      <w:szCs w:val="26"/>
-    </w:rPr>
   </w:style>
   <w:style w:type="character" w:default="1" w:styleId="DefaultParagraphFont">
     <w:name w:val="Default Paragraph Font"/>
@@ -287,21 +263,6 @@
     <w:semiHidden/>
     <w:unhideWhenUsed/>
   </w:style>
-  <w:style w:type="character" w:customStyle="1" w:styleId="Heading2Char">
-    <w:name w:val="Heading 2 Char"/>
-    <w:basedOn w:val="DefaultParagraphFont"/>
-    <w:link w:val="Heading2"/>
-    <w:uiPriority w:val="9"/>
-    <w:rsid w:val="000928DE"/>
-    <w:rPr>
-      <w:rFonts w:asciiTheme="majorHAnsi" w:eastAsiaTheme="majorEastAsia" w:hAnsiTheme="majorHAnsi" w:cstheme="majorBidi"/>
-      <w:b/>
-      <w:bCs/>
-      <w:color w:val="4F81BD" w:themeColor="accent1"/>
-      <w:sz w:val="26"/>
-      <w:szCs w:val="26"/>
-    </w:rPr>
-  </w:style>
   <w:style w:type="paragraph" w:styleId="BalloonText">
     <w:name w:val="Balloon Text"/>
     <w:basedOn w:val="Normal"/>
@@ -309,11 +270,14 @@
     <w:uiPriority w:val="99"/>
     <w:semiHidden/>
     <w:unhideWhenUsed/>
-    <w:rsid w:val="000928DE"/>
+    <w:rsid w:val="00E97860"/>
+    <w:pPr>
+      <w:spacing w:after="0" w:line="240" w:lineRule="auto"/>
+    </w:pPr>
     <w:rPr>
-      <w:rFonts w:ascii="Lucida Grande" w:hAnsi="Lucida Grande" w:cs="Lucida Grande"/>
-      <w:sz w:val="18"/>
-      <w:szCs w:val="18"/>
+      <w:rFonts w:ascii="Tahoma" w:hAnsi="Tahoma" w:cs="Tahoma"/>
+      <w:sz w:val="16"/>
+      <w:szCs w:val="16"/>
     </w:rPr>
   </w:style>
   <w:style w:type="character" w:customStyle="1" w:styleId="BalloonTextChar">
@@ -322,49 +286,34 @@
     <w:link w:val="BalloonText"/>
     <w:uiPriority w:val="99"/>
     <w:semiHidden/>
-    <w:rsid w:val="000928DE"/>
+    <w:rsid w:val="00E97860"/>
     <w:rPr>
-      <w:rFonts w:ascii="Lucida Grande" w:hAnsi="Lucida Grande" w:cs="Lucida Grande"/>
-      <w:sz w:val="18"/>
-      <w:szCs w:val="18"/>
-    </w:rPr>
-  </w:style>
-  <w:style w:type="paragraph" w:styleId="Caption">
-    <w:name w:val="caption"/>
-    <w:basedOn w:val="Normal"/>
-    <w:next w:val="Normal"/>
-    <w:uiPriority w:val="35"/>
-    <w:unhideWhenUsed/>
-    <w:qFormat/>
-    <w:rsid w:val="00CF2418"/>
-    <w:pPr>
-      <w:spacing w:after="200"/>
-    </w:pPr>
-    <w:rPr>
-      <w:b/>
-      <w:bCs/>
-      <w:color w:val="4F81BD" w:themeColor="accent1"/>
-      <w:sz w:val="18"/>
-      <w:szCs w:val="18"/>
+      <w:rFonts w:ascii="Tahoma" w:hAnsi="Tahoma" w:cs="Tahoma"/>
+      <w:sz w:val="16"/>
+      <w:szCs w:val="16"/>
     </w:rPr>
   </w:style>
 </w:styles>
 </file>
 
 <file path=word/stylesWithEffects.xml><?xml version="1.0" encoding="utf-8"?>
-<w:styles xmlns:wpc="http://schemas.microsoft.com/office/word/2010/wordprocessingCanvas" xmlns:mo="http://schemas.microsoft.com/office/mac/office/2008/main" xmlns:mc="http://schemas.openxmlformats.org/markup-compatibility/2006" xmlns:mv="urn:schemas-microsoft-com:mac:vml" xmlns:o="urn:schemas-microsoft-com:office:office" xmlns:r="http://schemas.openxmlformats.org/officeDocument/2006/relationships" xmlns:m="http://schemas.openxmlformats.org/officeDocument/2006/math" xmlns:v="urn:schemas-microsoft-com:vml" xmlns:wp14="http://schemas.microsoft.com/office/word/2010/wordprocessingDrawing" xmlns:wp="http://schemas.openxmlformats.org/drawingml/2006/wordprocessingDrawing" xmlns:w10="urn:schemas-microsoft-com:office:word" xmlns:w="http://schemas.openxmlformats.org/wordprocessingml/2006/main" xmlns:w14="http://schemas.microsoft.com/office/word/2010/wordml" xmlns:wpg="http://schemas.microsoft.com/office/word/2010/wordprocessingGroup" xmlns:wpi="http://schemas.microsoft.com/office/word/2010/wordprocessingInk" xmlns:wne="http://schemas.microsoft.com/office/word/2006/wordml" xmlns:wps="http://schemas.microsoft.com/office/word/2010/wordprocessingShape" mc:Ignorable="w14 wp14">
+<w:styles xmlns:wpc="http://schemas.microsoft.com/office/word/2010/wordprocessingCanvas" xmlns:mc="http://schemas.openxmlformats.org/markup-compatibility/2006" xmlns:o="urn:schemas-microsoft-com:office:office" xmlns:r="http://schemas.openxmlformats.org/officeDocument/2006/relationships" xmlns:m="http://schemas.openxmlformats.org/officeDocument/2006/math" xmlns:v="urn:schemas-microsoft-com:vml" xmlns:wp14="http://schemas.microsoft.com/office/word/2010/wordprocessingDrawing" xmlns:wp="http://schemas.openxmlformats.org/drawingml/2006/wordprocessingDrawing" xmlns:w10="urn:schemas-microsoft-com:office:word" xmlns:w="http://schemas.openxmlformats.org/wordprocessingml/2006/main" xmlns:w14="http://schemas.microsoft.com/office/word/2010/wordml" xmlns:wpg="http://schemas.microsoft.com/office/word/2010/wordprocessingGroup" xmlns:wpi="http://schemas.microsoft.com/office/word/2010/wordprocessingInk" xmlns:wne="http://schemas.microsoft.com/office/word/2006/wordml" xmlns:wps="http://schemas.microsoft.com/office/word/2010/wordprocessingShape" mc:Ignorable="w14 wp14">
   <w:docDefaults>
     <w:rPrDefault>
       <w:rPr>
         <w:rFonts w:asciiTheme="minorHAnsi" w:eastAsiaTheme="minorEastAsia" w:hAnsiTheme="minorHAnsi" w:cstheme="minorBidi"/>
-        <w:sz w:val="24"/>
-        <w:szCs w:val="24"/>
-        <w:lang w:val="en-US" w:eastAsia="en-US" w:bidi="ar-SA"/>
+        <w:sz w:val="22"/>
+        <w:szCs w:val="22"/>
+        <w:lang w:val="en-US" w:eastAsia="ja-JP" w:bidi="ar-SA"/>
       </w:rPr>
     </w:rPrDefault>
-    <w:pPrDefault/>
+    <w:pPrDefault>
+      <w:pPr>
+        <w:spacing w:after="200" w:line="276" w:lineRule="auto"/>
+      </w:pPr>
+    </w:pPrDefault>
   </w:docDefaults>
-  <w:latentStyles w:defLockedState="0" w:defUIPriority="99" w:defSemiHidden="1" w:defUnhideWhenUsed="1" w:defQFormat="0" w:count="276">
+  <w:latentStyles w:defLockedState="0" w:defUIPriority="99" w:defSemiHidden="1" w:defUnhideWhenUsed="1" w:defQFormat="0" w:count="267">
     <w:lsdException w:name="Normal" w:semiHidden="0" w:uiPriority="0" w:unhideWhenUsed="0" w:qFormat="1"/>
     <w:lsdException w:name="heading 1" w:semiHidden="0" w:uiPriority="9" w:unhideWhenUsed="0" w:qFormat="1"/>
     <w:lsdException w:name="heading 2" w:uiPriority="9" w:qFormat="1"/>
@@ -506,31 +455,6 @@
   <w:style w:type="paragraph" w:default="1" w:styleId="Normal">
     <w:name w:val="Normal"/>
     <w:qFormat/>
-    <w:rsid w:val="000928DE"/>
-  </w:style>
-  <w:style w:type="paragraph" w:styleId="Heading2">
-    <w:name w:val="heading 2"/>
-    <w:basedOn w:val="Normal"/>
-    <w:next w:val="Normal"/>
-    <w:link w:val="Heading2Char"/>
-    <w:uiPriority w:val="9"/>
-    <w:unhideWhenUsed/>
-    <w:qFormat/>
-    <w:rsid w:val="000928DE"/>
-    <w:pPr>
-      <w:keepNext/>
-      <w:keepLines/>
-      <w:spacing w:before="200"/>
-      <w:outlineLvl w:val="1"/>
-    </w:pPr>
-    <w:rPr>
-      <w:rFonts w:asciiTheme="majorHAnsi" w:eastAsiaTheme="majorEastAsia" w:hAnsiTheme="majorHAnsi" w:cstheme="majorBidi"/>
-      <w:b/>
-      <w:bCs/>
-      <w:color w:val="4F81BD" w:themeColor="accent1"/>
-      <w:sz w:val="26"/>
-      <w:szCs w:val="26"/>
-    </w:rPr>
   </w:style>
   <w:style w:type="character" w:default="1" w:styleId="DefaultParagraphFont">
     <w:name w:val="Default Paragraph Font"/>
@@ -559,21 +483,6 @@
     <w:semiHidden/>
     <w:unhideWhenUsed/>
   </w:style>
-  <w:style w:type="character" w:customStyle="1" w:styleId="Heading2Char">
-    <w:name w:val="Heading 2 Char"/>
-    <w:basedOn w:val="DefaultParagraphFont"/>
-    <w:link w:val="Heading2"/>
-    <w:uiPriority w:val="9"/>
-    <w:rsid w:val="000928DE"/>
-    <w:rPr>
-      <w:rFonts w:asciiTheme="majorHAnsi" w:eastAsiaTheme="majorEastAsia" w:hAnsiTheme="majorHAnsi" w:cstheme="majorBidi"/>
-      <w:b/>
-      <w:bCs/>
-      <w:color w:val="4F81BD" w:themeColor="accent1"/>
-      <w:sz w:val="26"/>
-      <w:szCs w:val="26"/>
-    </w:rPr>
-  </w:style>
   <w:style w:type="paragraph" w:styleId="BalloonText">
     <w:name w:val="Balloon Text"/>
     <w:basedOn w:val="Normal"/>
@@ -581,11 +490,14 @@
     <w:uiPriority w:val="99"/>
     <w:semiHidden/>
     <w:unhideWhenUsed/>
-    <w:rsid w:val="000928DE"/>
+    <w:rsid w:val="00E97860"/>
+    <w:pPr>
+      <w:spacing w:after="0" w:line="240" w:lineRule="auto"/>
+    </w:pPr>
     <w:rPr>
-      <w:rFonts w:ascii="Lucida Grande" w:hAnsi="Lucida Grande" w:cs="Lucida Grande"/>
-      <w:sz w:val="18"/>
-      <w:szCs w:val="18"/>
+      <w:rFonts w:ascii="Tahoma" w:hAnsi="Tahoma" w:cs="Tahoma"/>
+      <w:sz w:val="16"/>
+      <w:szCs w:val="16"/>
     </w:rPr>
   </w:style>
   <w:style w:type="character" w:customStyle="1" w:styleId="BalloonTextChar">
@@ -594,30 +506,11 @@
     <w:link w:val="BalloonText"/>
     <w:uiPriority w:val="99"/>
     <w:semiHidden/>
-    <w:rsid w:val="000928DE"/>
+    <w:rsid w:val="00E97860"/>
     <w:rPr>
-      <w:rFonts w:ascii="Lucida Grande" w:hAnsi="Lucida Grande" w:cs="Lucida Grande"/>
-      <w:sz w:val="18"/>
-      <w:szCs w:val="18"/>
-    </w:rPr>
-  </w:style>
-  <w:style w:type="paragraph" w:styleId="Caption">
-    <w:name w:val="caption"/>
-    <w:basedOn w:val="Normal"/>
-    <w:next w:val="Normal"/>
-    <w:uiPriority w:val="35"/>
-    <w:unhideWhenUsed/>
-    <w:qFormat/>
-    <w:rsid w:val="00CF2418"/>
-    <w:pPr>
-      <w:spacing w:after="200"/>
-    </w:pPr>
-    <w:rPr>
-      <w:b/>
-      <w:bCs/>
-      <w:color w:val="4F81BD" w:themeColor="accent1"/>
-      <w:sz w:val="18"/>
-      <w:szCs w:val="18"/>
+      <w:rFonts w:ascii="Tahoma" w:hAnsi="Tahoma" w:cs="Tahoma"/>
+      <w:sz w:val="16"/>
+      <w:szCs w:val="16"/>
     </w:rPr>
   </w:style>
 </w:styles>
@@ -666,7 +559,7 @@
     </a:clrScheme>
     <a:fontScheme name="Office">
       <a:majorFont>
-        <a:latin typeface="Calibri"/>
+        <a:latin typeface="Cambria"/>
         <a:ea typeface=""/>
         <a:cs typeface=""/>
         <a:font script="Jpan" typeface="ＭＳ ゴシック"/>
@@ -701,7 +594,7 @@
         <a:font script="Geor" typeface="Sylfaen"/>
       </a:majorFont>
       <a:minorFont>
-        <a:latin typeface="Cambria"/>
+        <a:latin typeface="Calibri"/>
         <a:ea typeface=""/>
         <a:cs typeface=""/>
         <a:font script="Jpan" typeface="ＭＳ 明朝"/>
@@ -768,16 +661,20 @@
           <a:gsLst>
             <a:gs pos="0">
               <a:schemeClr val="phClr">
-                <a:tint val="100000"/>
-                <a:shade val="100000"/>
+                <a:shade val="51000"/>
                 <a:satMod val="130000"/>
               </a:schemeClr>
             </a:gs>
+            <a:gs pos="80000">
+              <a:schemeClr val="phClr">
+                <a:shade val="93000"/>
+                <a:satMod val="130000"/>
+              </a:schemeClr>
+            </a:gs>
             <a:gs pos="100000">
               <a:schemeClr val="phClr">
-                <a:tint val="50000"/>
-                <a:shade val="100000"/>
-                <a:satMod val="350000"/>
+                <a:shade val="94000"/>
+                <a:satMod val="135000"/>
               </a:schemeClr>
             </a:gs>
           </a:gsLst>
@@ -899,46 +796,7 @@
       </a:bgFillStyleLst>
     </a:fmtScheme>
   </a:themeElements>
-  <a:objectDefaults>
-    <a:spDef>
-      <a:spPr/>
-      <a:bodyPr/>
-      <a:lstStyle/>
-      <a:style>
-        <a:lnRef idx="1">
-          <a:schemeClr val="accent1"/>
-        </a:lnRef>
-        <a:fillRef idx="3">
-          <a:schemeClr val="accent1"/>
-        </a:fillRef>
-        <a:effectRef idx="2">
-          <a:schemeClr val="accent1"/>
-        </a:effectRef>
-        <a:fontRef idx="minor">
-          <a:schemeClr val="lt1"/>
-        </a:fontRef>
-      </a:style>
-    </a:spDef>
-    <a:lnDef>
-      <a:spPr/>
-      <a:bodyPr/>
-      <a:lstStyle/>
-      <a:style>
-        <a:lnRef idx="2">
-          <a:schemeClr val="accent1"/>
-        </a:lnRef>
-        <a:fillRef idx="0">
-          <a:schemeClr val="accent1"/>
-        </a:fillRef>
-        <a:effectRef idx="1">
-          <a:schemeClr val="accent1"/>
-        </a:effectRef>
-        <a:fontRef idx="minor">
-          <a:schemeClr val="tx1"/>
-        </a:fontRef>
-      </a:style>
-    </a:lnDef>
-  </a:objectDefaults>
+  <a:objectDefaults/>
   <a:extraClrSchemeLst/>
 </a:theme>
 </file>
</xml_diff>